<commit_message>
add task 3 presentation
</commit_message>
<xml_diff>
--- a/forms/Data Analytics Capstone Topic Approval Form- Ednalyn De Dios 2.docx
+++ b/forms/Data Analytics Capstone Topic Approval Form- Ednalyn De Dios 2.docx
@@ -32,7 +32,6 @@
             <w:docPart w:val="0BAAF023ACD844E8A8D3164F02751CCF"/>
           </w:placeholder>
         </w:sdtPr>
-        <w:sdtEndPr/>
         <w:sdtContent>
           <w:r>
             <w:rPr>
@@ -86,7 +85,6 @@
             <w:docPart w:val="09C49FA8560647618624C4CE2FB24DF9"/>
           </w:placeholder>
         </w:sdtPr>
-        <w:sdtEndPr/>
         <w:sdtContent>
           <w:sdt>
             <w:sdtPr>
@@ -100,7 +98,6 @@
                 <w:docPart w:val="8CB853E649D741DCB2883B2433A617F9"/>
               </w:placeholder>
             </w:sdtPr>
-            <w:sdtEndPr/>
             <w:sdtContent>
               <w:r>
                 <w:rPr>
@@ -164,7 +161,6 @@
             <w:docPart w:val="3BC2B92D5875449DB25116FE7FCFD652"/>
           </w:placeholder>
         </w:sdtPr>
-        <w:sdtEndPr/>
         <w:sdtContent>
           <w:r>
             <w:rPr>
@@ -172,7 +168,23 @@
               <w:sz w:val="20"/>
               <w:szCs w:val="20"/>
             </w:rPr>
-            <w:t xml:space="preserve">Predicting Virality with </w:t>
+            <w:t xml:space="preserve">Predicting </w:t>
+          </w:r>
+          <w:r>
+            <w:rPr>
+              <w:rFonts w:ascii="Verdana" w:hAnsi="Verdana"/>
+              <w:sz w:val="20"/>
+              <w:szCs w:val="20"/>
+            </w:rPr>
+            <w:t xml:space="preserve">and Exploring </w:t>
+          </w:r>
+          <w:r>
+            <w:rPr>
+              <w:rFonts w:ascii="Verdana" w:hAnsi="Verdana"/>
+              <w:sz w:val="20"/>
+              <w:szCs w:val="20"/>
+            </w:rPr>
+            <w:t xml:space="preserve">Virality with </w:t>
           </w:r>
           <w:r>
             <w:rPr>
@@ -235,7 +247,6 @@
             <w:docPart w:val="E89256DBFBB64872BCE0D4ABB0324F1B"/>
           </w:placeholder>
         </w:sdtPr>
-        <w:sdtEndPr/>
         <w:sdtContent>
           <w:r>
             <w:rPr>
@@ -332,15 +343,9 @@
             <w:docPart w:val="1578984DA03B4FD691375605FBFB512B"/>
           </w:placeholder>
         </w:sdtPr>
-        <w:sdtEndPr/>
         <w:sdtContent>
           <w:r>
-            <w:rPr>
-              <w:rFonts w:ascii="Verdana" w:hAnsi="Verdana"/>
-              <w:sz w:val="20"/>
-              <w:szCs w:val="20"/>
-            </w:rPr>
-            <w:t>Can</w:t>
+            <w:t>Do certain factors affect the popularity of online news articles</w:t>
           </w:r>
           <w:r>
             <w:rPr>
@@ -348,7 +353,7 @@
               <w:sz w:val="20"/>
               <w:szCs w:val="20"/>
             </w:rPr>
-            <w:t xml:space="preserve"> gradient boosting be constructed based solely on the research data?</w:t>
+            <w:t>?</w:t>
           </w:r>
         </w:sdtContent>
       </w:sdt>
@@ -403,7 +408,6 @@
             <w:docPart w:val="7CB68474BF7B472B88169EF3BF7DAABD"/>
           </w:placeholder>
         </w:sdtPr>
-        <w:sdtEndPr/>
         <w:sdtContent>
           <w:r>
             <w:rPr>
@@ -431,7 +435,7 @@
               <w:sz w:val="20"/>
               <w:szCs w:val="20"/>
             </w:rPr>
-            <w:t xml:space="preserve">: A </w:t>
+            <w:t xml:space="preserve">: </w:t>
           </w:r>
           <w:r>
             <w:rPr>
@@ -440,7 +444,7 @@
               <w:sz w:val="20"/>
               <w:szCs w:val="20"/>
             </w:rPr>
-            <w:t>gradient boosting model cannot be made from the Online News Popularity</w:t>
+            <w:t>C</w:t>
           </w:r>
           <w:r>
             <w:rPr>
@@ -449,16 +453,7 @@
               <w:sz w:val="20"/>
               <w:szCs w:val="20"/>
             </w:rPr>
-            <w:t xml:space="preserve"> data</w:t>
-          </w:r>
-          <w:r>
-            <w:rPr>
-              <w:rFonts w:ascii="Verdana" w:hAnsi="Verdana"/>
-              <w:bCs/>
-              <w:sz w:val="20"/>
-              <w:szCs w:val="20"/>
-            </w:rPr>
-            <w:t>set</w:t>
+            <w:t>ertain factors do not have a significant effect on the number of social media shares</w:t>
           </w:r>
           <w:r>
             <w:rPr>
@@ -542,7 +537,7 @@
               <w:sz w:val="20"/>
               <w:szCs w:val="20"/>
             </w:rPr>
-            <w:t>: A gradient boosting model can be made from the Online News Popularity data</w:t>
+            <w:t xml:space="preserve">: </w:t>
           </w:r>
           <w:r>
             <w:rPr>
@@ -550,7 +545,7 @@
               <w:sz w:val="20"/>
               <w:szCs w:val="20"/>
             </w:rPr>
-            <w:t>set</w:t>
+            <w:t>O</w:t>
           </w:r>
           <w:r>
             <w:rPr>
@@ -558,7 +553,7 @@
               <w:sz w:val="20"/>
               <w:szCs w:val="20"/>
             </w:rPr>
-            <w:t>.</w:t>
+            <w:t>ne or more factors have a significant effect on the number of social media shares.</w:t>
           </w:r>
         </w:sdtContent>
       </w:sdt>
@@ -5109,7 +5104,7 @@
           <w:sz w:val="20"/>
           <w:szCs w:val="20"/>
         </w:rPr>
-        <w:t>. Overall sparsity of the data is ___%.</w:t>
+        <w:t>.</w:t>
       </w:r>
     </w:p>
     <w:p>
@@ -6510,7 +6505,6 @@
             <w14:uncheckedState w14:val="2610" w14:font="MS Gothic"/>
           </w14:checkbox>
         </w:sdtPr>
-        <w:sdtEndPr/>
         <w:sdtContent>
           <w:r>
             <w:rPr>
@@ -6576,7 +6570,6 @@
             <w14:uncheckedState w14:val="2610" w14:font="MS Gothic"/>
           </w14:checkbox>
         </w:sdtPr>
-        <w:sdtEndPr/>
         <w:sdtContent>
           <w:r>
             <w:rPr>
@@ -6653,11 +6646,6 @@
             <w:listItem w:displayText="Not approved" w:value="Not approved"/>
           </w:dropDownList>
         </w:sdtPr>
-        <w:sdtEndPr>
-          <w:rPr>
-            <w:rStyle w:val="PlaceholderText"/>
-          </w:rPr>
-        </w:sdtEndPr>
         <w:sdtContent>
           <w:r>
             <w:rPr>
@@ -6726,7 +6714,6 @@
             <w:calendar w:val="gregorian"/>
           </w:date>
         </w:sdtPr>
-        <w:sdtEndPr/>
         <w:sdtContent>
           <w:r>
             <w:rPr>
@@ -6829,7 +6816,6 @@
           <w:id w:val="-377323326"/>
           <w:showingPlcHdr/>
         </w:sdtPr>
-        <w:sdtEndPr/>
         <w:sdtContent>
           <w:r>
             <w:rPr>
@@ -8045,6 +8031,7 @@
     <w:rsid w:val="00463AF9"/>
     <w:rsid w:val="007A1C6D"/>
     <w:rsid w:val="008B7825"/>
+    <w:rsid w:val="00AD01C9"/>
     <w:rsid w:val="00BD6C1D"/>
   </w:rsids>
   <m:mathPr>
@@ -8838,15 +8825,16 @@
 </file>
 
 <file path=customXml/item1.xml><?xml version="1.0" encoding="utf-8"?>
-<?mso-contentType ?>
-<FormTemplates xmlns="http://schemas.microsoft.com/sharepoint/v3/contenttype/forms">
-  <Display>DocumentLibraryForm</Display>
-  <Edit>DocumentLibraryForm</Edit>
-  <New>DocumentLibraryForm</New>
-</FormTemplates>
+<b:Sources xmlns:b="http://schemas.openxmlformats.org/officeDocument/2006/bibliography" xmlns="http://schemas.openxmlformats.org/officeDocument/2006/bibliography" SelectedStyle="\APASixthEditionOfficeOnline.xsl" StyleName="APA" Version="6"/>
 </file>
 
 <file path=customXml/item2.xml><?xml version="1.0" encoding="utf-8"?>
+<p:properties xmlns:p="http://schemas.microsoft.com/office/2006/metadata/properties" xmlns:xsi="http://www.w3.org/2001/XMLSchema-instance" xmlns:pc="http://schemas.microsoft.com/office/infopath/2007/PartnerControls">
+  <documentManagement/>
+</p:properties>
+</file>
+
+<file path=customXml/item3.xml><?xml version="1.0" encoding="utf-8"?>
 <ct:contentTypeSchema xmlns:ct="http://schemas.microsoft.com/office/2006/metadata/contentType" xmlns:ma="http://schemas.microsoft.com/office/2006/metadata/properties/metaAttributes" ct:_="" ma:_="" ma:contentTypeName="Document" ma:contentTypeID="0x010100C36DEF767353ED4AABACA00104988FDB" ma:contentTypeVersion="13" ma:contentTypeDescription="Create a new document." ma:contentTypeScope="" ma:versionID="19c71d4ce03de6ad18f5a433323c233d">
   <xsd:schema xmlns:xsd="http://www.w3.org/2001/XMLSchema" xmlns:xs="http://www.w3.org/2001/XMLSchema" xmlns:p="http://schemas.microsoft.com/office/2006/metadata/properties" xmlns:ns3="e7b1d905-24de-49f1-ac69-282527225b8e" xmlns:ns4="986a1e7c-3408-4565-abd6-87412778acff" targetNamespace="http://schemas.microsoft.com/office/2006/metadata/properties" ma:root="true" ma:fieldsID="c08cdb5147eef2ae9d786403b59569ae" ns3:_="" ns4:_="">
     <xsd:import namespace="e7b1d905-24de-49f1-ac69-282527225b8e"/>
@@ -9069,25 +9057,33 @@
 </ct:contentTypeSchema>
 </file>
 
-<file path=customXml/item3.xml><?xml version="1.0" encoding="utf-8"?>
-<p:properties xmlns:p="http://schemas.microsoft.com/office/2006/metadata/properties" xmlns:xsi="http://www.w3.org/2001/XMLSchema-instance" xmlns:pc="http://schemas.microsoft.com/office/infopath/2007/PartnerControls">
-  <documentManagement/>
-</p:properties>
-</file>
-
 <file path=customXml/item4.xml><?xml version="1.0" encoding="utf-8"?>
-<b:Sources xmlns:b="http://schemas.openxmlformats.org/officeDocument/2006/bibliography" xmlns="http://schemas.openxmlformats.org/officeDocument/2006/bibliography" SelectedStyle="\APASixthEditionOfficeOnline.xsl" StyleName="APA" Version="6"/>
+<?mso-contentType ?>
+<FormTemplates xmlns="http://schemas.microsoft.com/sharepoint/v3/contenttype/forms">
+  <Display>DocumentLibraryForm</Display>
+  <Edit>DocumentLibraryForm</Edit>
+  <New>DocumentLibraryForm</New>
+</FormTemplates>
 </file>
 
 <file path=customXml/itemProps1.xml><?xml version="1.0" encoding="utf-8"?>
-<ds:datastoreItem xmlns:ds="http://schemas.openxmlformats.org/officeDocument/2006/customXml" ds:itemID="{0F0F156B-C756-4373-AC91-BDF9BFC8F4F1}">
+<ds:datastoreItem xmlns:ds="http://schemas.openxmlformats.org/officeDocument/2006/customXml" ds:itemID="{04AB7E54-FC13-43B6-8658-C001B3153565}">
   <ds:schemaRefs>
-    <ds:schemaRef ds:uri="http://schemas.microsoft.com/sharepoint/v3/contenttype/forms"/>
+    <ds:schemaRef ds:uri="http://schemas.openxmlformats.org/officeDocument/2006/bibliography"/>
   </ds:schemaRefs>
 </ds:datastoreItem>
 </file>
 
 <file path=customXml/itemProps2.xml><?xml version="1.0" encoding="utf-8"?>
+<ds:datastoreItem xmlns:ds="http://schemas.openxmlformats.org/officeDocument/2006/customXml" ds:itemID="{405D9F0D-99D3-41BB-95E5-3921A1E0A281}">
+  <ds:schemaRefs>
+    <ds:schemaRef ds:uri="http://schemas.microsoft.com/office/2006/metadata/properties"/>
+    <ds:schemaRef ds:uri="http://schemas.microsoft.com/office/infopath/2007/PartnerControls"/>
+  </ds:schemaRefs>
+</ds:datastoreItem>
+</file>
+
+<file path=customXml/itemProps3.xml><?xml version="1.0" encoding="utf-8"?>
 <ds:datastoreItem xmlns:ds="http://schemas.openxmlformats.org/officeDocument/2006/customXml" ds:itemID="{6BD12951-5F7E-40B4-84BE-C5F2EA44BD73}">
   <ds:schemaRefs>
     <ds:schemaRef ds:uri="http://schemas.microsoft.com/office/2006/metadata/contentType"/>
@@ -9106,19 +9102,10 @@
 </ds:datastoreItem>
 </file>
 
-<file path=customXml/itemProps3.xml><?xml version="1.0" encoding="utf-8"?>
-<ds:datastoreItem xmlns:ds="http://schemas.openxmlformats.org/officeDocument/2006/customXml" ds:itemID="{405D9F0D-99D3-41BB-95E5-3921A1E0A281}">
+<file path=customXml/itemProps4.xml><?xml version="1.0" encoding="utf-8"?>
+<ds:datastoreItem xmlns:ds="http://schemas.openxmlformats.org/officeDocument/2006/customXml" ds:itemID="{0F0F156B-C756-4373-AC91-BDF9BFC8F4F1}">
   <ds:schemaRefs>
-    <ds:schemaRef ds:uri="http://schemas.microsoft.com/office/2006/metadata/properties"/>
-    <ds:schemaRef ds:uri="http://schemas.microsoft.com/office/infopath/2007/PartnerControls"/>
-  </ds:schemaRefs>
-</ds:datastoreItem>
-</file>
-
-<file path=customXml/itemProps4.xml><?xml version="1.0" encoding="utf-8"?>
-<ds:datastoreItem xmlns:ds="http://schemas.openxmlformats.org/officeDocument/2006/customXml" ds:itemID="{04AB7E54-FC13-43B6-8658-C001B3153565}">
-  <ds:schemaRefs>
-    <ds:schemaRef ds:uri="http://schemas.openxmlformats.org/officeDocument/2006/bibliography"/>
+    <ds:schemaRef ds:uri="http://schemas.microsoft.com/sharepoint/v3/contenttype/forms"/>
   </ds:schemaRefs>
 </ds:datastoreItem>
 </file>
</xml_diff>